<commit_message>
vault backup: 2024-10-01 12:06:01
Affected files:
00 - School/ספרות/סיפורים קצרים/האדונית והרוכל הסיפור המלא.docx
</commit_message>
<xml_diff>
--- a/00 - School/ספרות/סיפורים קצרים/האדונית והרוכל הסיפור המלא.docx
+++ b/00 - School/ספרות/סיפורים קצרים/האדונית והרוכל הסיפור המלא.docx
@@ -4,6 +4,8 @@
   <w:body>
     <w:p>
       <w:pPr>
+        <w:spacing w:line="360" w:lineRule="auto"/>
+        <w:ind w:left="-1191" w:right="-992"/>
         <w:jc w:val="center"/>
         <w:rPr>
           <w:rFonts w:ascii="David" w:hAnsi="David" w:cs="David"/>
@@ -72,6 +74,9 @@
     </w:p>
     <w:p>
       <w:pPr>
+        <w:spacing w:line="360" w:lineRule="auto"/>
+        <w:ind w:left="-1191" w:right="-992"/>
+        <w:jc w:val="both"/>
         <w:rPr>
           <w:rFonts w:ascii="David" w:hAnsi="David" w:cs="David"/>
           <w:sz w:val="24"/>
@@ -428,6 +433,9 @@
     </w:p>
     <w:p>
       <w:pPr>
+        <w:spacing w:line="360" w:lineRule="auto"/>
+        <w:ind w:left="-1191" w:right="-992"/>
+        <w:jc w:val="both"/>
         <w:rPr>
           <w:rFonts w:ascii="David" w:hAnsi="David" w:cs="David"/>
           <w:sz w:val="24"/>
@@ -437,6 +445,9 @@
     </w:p>
     <w:p>
       <w:pPr>
+        <w:spacing w:line="360" w:lineRule="auto"/>
+        <w:ind w:left="-1191" w:right="-992"/>
+        <w:jc w:val="both"/>
         <w:rPr>
           <w:rFonts w:ascii="David" w:hAnsi="David" w:cs="David"/>
           <w:sz w:val="24"/>
@@ -605,7 +616,17 @@
           <w:szCs w:val="24"/>
           <w:rtl/>
         </w:rPr>
-        <w:t xml:space="preserve"> על כל דיבור ודיבור, שכל דיבור ודיבור נותן לו עכבה בבית ואינו צריך לטלטל עצמו בדרכים בגשם ובקור ובסערה. ואף היא </w:t>
+        <w:t xml:space="preserve"> על כל דיבור ודיבור, שכל דיבור </w:t>
+      </w:r>
+      <w:r>
+        <w:rPr>
+          <w:rFonts w:ascii="David" w:hAnsi="David" w:cs="David"/>
+          <w:sz w:val="24"/>
+          <w:szCs w:val="24"/>
+          <w:rtl/>
+        </w:rPr>
+        <w:lastRenderedPageBreak/>
+        <w:t xml:space="preserve">ודיבור נותן לו עכבה בבית ואינו צריך לטלטל עצמו בדרכים בגשם ובקור ובסערה. ואף היא </w:t>
       </w:r>
       <w:proofErr w:type="spellStart"/>
       <w:r>
@@ -702,17 +723,7 @@
           <w:szCs w:val="24"/>
           <w:rtl/>
         </w:rPr>
-        <w:t xml:space="preserve">? ודאי יש כאן שרים רבין ונכבדים </w:t>
-      </w:r>
-      <w:r>
-        <w:rPr>
-          <w:rFonts w:ascii="David" w:hAnsi="David" w:cs="David"/>
-          <w:sz w:val="24"/>
-          <w:szCs w:val="24"/>
-          <w:rtl/>
-        </w:rPr>
-        <w:lastRenderedPageBreak/>
-        <w:t xml:space="preserve">שמבקשים קרבה של אדונית נאה שכמותה. אמרה לו היה לי בעל. נתאנח הרוכל ואמר, והוא מת. אמרה לו, לא כי אלא נהרג. מתאנח הרוכל על בעלה שנהרג ושאל, כיצד נהרג. אמרה לו, אם השוטרים אינם יודעים, אתה מבקש לדעת. מה איכפת לך באיזו מיתה נהרג, אם חיה רעה </w:t>
+        <w:t xml:space="preserve">? ודאי יש כאן שרים רבין ונכבדים שמבקשים קרבה של אדונית נאה שכמותה. אמרה לו היה לי בעל. נתאנח הרוכל ואמר, והוא מת. אמרה לו, לא כי אלא נהרג. מתאנח הרוכל על בעלה שנהרג ושאל, כיצד נהרג. אמרה לו, אם השוטרים אינם יודעים, אתה מבקש לדעת. מה איכפת לך באיזו מיתה נהרג, אם חיה רעה </w:t>
       </w:r>
       <w:proofErr w:type="spellStart"/>
       <w:r>
@@ -1076,6 +1087,9 @@
     </w:p>
     <w:p>
       <w:pPr>
+        <w:spacing w:line="360" w:lineRule="auto"/>
+        <w:ind w:left="-1191" w:right="-992"/>
+        <w:jc w:val="both"/>
         <w:rPr>
           <w:rFonts w:ascii="David" w:hAnsi="David" w:cs="David"/>
           <w:sz w:val="24"/>
@@ -1086,6 +1100,9 @@
     </w:p>
     <w:p>
       <w:pPr>
+        <w:spacing w:line="360" w:lineRule="auto"/>
+        <w:ind w:left="-1191" w:right="-992"/>
+        <w:jc w:val="both"/>
         <w:rPr>
           <w:rFonts w:ascii="David" w:hAnsi="David" w:cs="David"/>
           <w:sz w:val="24"/>
@@ -1528,7 +1545,17 @@
           <w:szCs w:val="24"/>
           <w:rtl/>
         </w:rPr>
-        <w:t xml:space="preserve"> את עסקיהם</w:t>
+        <w:t xml:space="preserve"> </w:t>
+      </w:r>
+      <w:r>
+        <w:rPr>
+          <w:rFonts w:ascii="David" w:hAnsi="David" w:cs="David"/>
+          <w:sz w:val="24"/>
+          <w:szCs w:val="24"/>
+          <w:rtl/>
+        </w:rPr>
+        <w:lastRenderedPageBreak/>
+        <w:t>את עסקיהם</w:t>
       </w:r>
       <w:r>
         <w:rPr>
@@ -1645,17 +1672,7 @@
           <w:szCs w:val="24"/>
           <w:rtl/>
         </w:rPr>
-        <w:t xml:space="preserve">, אולי באמת צדקה ממני. מה איכפת לי אם היא אוכלת ושותה עמי אם היא אוכלת ושותה ממקום אחר, הרי היא בריאה ופניה יפות ואיני חסר עמה כלום. קיבל עליו לשתוק. היה יושב ונהנה משולחנה וכך כל כיוצא בזה. לא הציק לה בשאלותיו ולא הטריד אותה בדברים יתירים, אלא </w:t>
-      </w:r>
-      <w:r>
-        <w:rPr>
-          <w:rFonts w:ascii="David" w:hAnsi="David" w:cs="David"/>
-          <w:sz w:val="24"/>
-          <w:szCs w:val="24"/>
-          <w:rtl/>
-        </w:rPr>
-        <w:lastRenderedPageBreak/>
-        <w:t>הוסיף אהבה על אהבתו, אם מחמת שבאמת אהב אותה ואם אולי מחמת אותה חידה שאין לה פתרון</w:t>
+        <w:t>, אולי באמת צדקה ממני. מה איכפת לי אם היא אוכלת ושותה עמי אם היא אוכלת ושותה ממקום אחר, הרי היא בריאה ופניה יפות ואיני חסר עמה כלום. קיבל עליו לשתוק. היה יושב ונהנה משולחנה וכך כל כיוצא בזה. לא הציק לה בשאלותיו ולא הטריד אותה בדברים יתירים, אלא הוסיף אהבה על אהבתו, אם מחמת שבאמת אהב אותה ואם אולי מחמת אותה חידה שאין לה פתרון</w:t>
       </w:r>
       <w:r>
         <w:rPr>
@@ -1668,6 +1685,9 @@
     </w:p>
     <w:p>
       <w:pPr>
+        <w:spacing w:line="360" w:lineRule="auto"/>
+        <w:ind w:left="-1191" w:right="-992"/>
+        <w:jc w:val="both"/>
         <w:rPr>
           <w:rFonts w:ascii="David" w:hAnsi="David" w:cs="David"/>
           <w:sz w:val="24"/>
@@ -1816,19 +1836,8 @@
           <w:szCs w:val="24"/>
           <w:rtl/>
         </w:rPr>
-        <w:t xml:space="preserve"> את עיניה וחייכה. הביטה בו שעה קלה ואמרה, ואם אומר לך כלום תבין. אם </w:t>
-      </w:r>
-      <w:proofErr w:type="spellStart"/>
-      <w:r>
-        <w:rPr>
-          <w:rFonts w:ascii="David" w:hAnsi="David" w:cs="David"/>
-          <w:sz w:val="24"/>
-          <w:szCs w:val="24"/>
-          <w:rtl/>
-        </w:rPr>
-        <w:t>האלהים</w:t>
-      </w:r>
-      <w:proofErr w:type="spellEnd"/>
+        <w:t xml:space="preserve"> את עיניה וחייכה. הביטה בו שעה קלה ואמרה, ואם אומר לך כלום תבין. אם האלהים</w:t>
+      </w:r>
       <w:r>
         <w:rPr>
           <w:rFonts w:ascii="David" w:hAnsi="David" w:cs="David"/>
@@ -2126,27 +2135,7 @@
           <w:szCs w:val="24"/>
           <w:rtl/>
         </w:rPr>
-        <w:t xml:space="preserve">אם </w:t>
-      </w:r>
-      <w:proofErr w:type="spellStart"/>
-      <w:r>
-        <w:rPr>
-          <w:rFonts w:ascii="David" w:hAnsi="David" w:cs="David"/>
-          <w:sz w:val="24"/>
-          <w:szCs w:val="24"/>
-          <w:rtl/>
-        </w:rPr>
-        <w:t>האלהים</w:t>
-      </w:r>
-      <w:proofErr w:type="spellEnd"/>
-      <w:r>
-        <w:rPr>
-          <w:rFonts w:ascii="David" w:hAnsi="David" w:cs="David"/>
-          <w:sz w:val="24"/>
-          <w:szCs w:val="24"/>
-          <w:rtl/>
-        </w:rPr>
-        <w:t xml:space="preserve"> הרי היא מרטטת כאילו רואה היא את הסכין. אל תחושי חביבתי, עדין איני נושכת בך</w:t>
+        <w:t>אם האלהים הרי היא מרטטת כאילו רואה היא את הסכין. אל תחושי חביבתי, עדין איני נושכת בך</w:t>
       </w:r>
       <w:r>
         <w:rPr>
@@ -2277,25 +2266,7 @@
           <w:szCs w:val="24"/>
           <w:rtl/>
         </w:rPr>
-        <w:t xml:space="preserve"> איבריו יותר. שוב נשמע קול</w:t>
-      </w:r>
-      <w:r>
-        <w:rPr>
-          <w:rFonts w:ascii="David" w:hAnsi="David" w:cs="David"/>
-          <w:sz w:val="24"/>
-          <w:szCs w:val="24"/>
-          <w:rtl/>
-        </w:rPr>
-        <w:t xml:space="preserve"> </w:t>
-      </w:r>
-      <w:r>
-        <w:rPr>
-          <w:rFonts w:ascii="David" w:hAnsi="David" w:cs="David"/>
-          <w:sz w:val="24"/>
-          <w:szCs w:val="24"/>
-          <w:rtl/>
-        </w:rPr>
-        <w:t xml:space="preserve">רגליה של </w:t>
+        <w:t xml:space="preserve"> איבריו יותר. שוב נשמע קול רגליה של </w:t>
       </w:r>
       <w:proofErr w:type="spellStart"/>
       <w:r>
@@ -2439,6 +2410,7 @@
           <w:szCs w:val="24"/>
           <w:rtl/>
         </w:rPr>
+        <w:lastRenderedPageBreak/>
         <w:t>והביאתו</w:t>
       </w:r>
       <w:proofErr w:type="spellEnd"/>
@@ -2760,17 +2732,7 @@
           <w:szCs w:val="24"/>
           <w:rtl/>
         </w:rPr>
-        <w:t xml:space="preserve">. עצם את עיניו ולא השגיח בה. קפצה ובאה. נעצה שיניה בגרונו. </w:t>
-      </w:r>
-      <w:r>
-        <w:rPr>
-          <w:rFonts w:ascii="David" w:hAnsi="David" w:cs="David"/>
-          <w:sz w:val="24"/>
-          <w:szCs w:val="24"/>
-          <w:rtl/>
-        </w:rPr>
-        <w:lastRenderedPageBreak/>
-        <w:t xml:space="preserve">התחיל גרונו שותת והיא </w:t>
+        <w:t xml:space="preserve">. עצם את עיניו ולא השגיח בה. קפצה ובאה. נעצה שיניה בגרונו. התחיל גרונו שותת והיא </w:t>
       </w:r>
       <w:proofErr w:type="spellStart"/>
       <w:r>
@@ -3145,6 +3107,9 @@
     </w:p>
     <w:p>
       <w:pPr>
+        <w:spacing w:line="360" w:lineRule="auto"/>
+        <w:ind w:left="-1191" w:right="-992"/>
+        <w:jc w:val="both"/>
         <w:rPr>
           <w:rFonts w:ascii="David" w:hAnsi="David" w:cs="David"/>
           <w:sz w:val="24"/>
@@ -3631,7 +3596,17 @@
           <w:szCs w:val="24"/>
           <w:rtl/>
         </w:rPr>
-        <w:t xml:space="preserve">ביום החמישי הוציאה את נפשה ומתה. הלך יוסף לבקש כומר ולא מצא. עשה לה ארון ותכריכים וחפר בשלג לקברה. מאחר שכל הארץ קרושה </w:t>
+        <w:t xml:space="preserve">ביום החמישי הוציאה את נפשה ומתה. הלך יוסף </w:t>
+      </w:r>
+      <w:r>
+        <w:rPr>
+          <w:rFonts w:ascii="David" w:hAnsi="David" w:cs="David"/>
+          <w:sz w:val="24"/>
+          <w:szCs w:val="24"/>
+          <w:rtl/>
+        </w:rPr>
+        <w:lastRenderedPageBreak/>
+        <w:t xml:space="preserve">לבקש כומר ולא מצא. עשה לה ארון ותכריכים וחפר בשלג לקברה. מאחר שכל הארץ קרושה </w:t>
       </w:r>
       <w:proofErr w:type="spellStart"/>
       <w:r>
@@ -4131,19 +4106,20 @@
     <w:lsdException w:name="Unresolved Mention" w:semiHidden="1" w:unhideWhenUsed="1"/>
     <w:lsdException w:name="Smart Link" w:semiHidden="1" w:unhideWhenUsed="1"/>
   </w:latentStyles>
-  <w:style w:type="paragraph" w:default="1" w:styleId="a">
+  <w:style w:type="paragraph" w:default="1" w:styleId="Normal">
     <w:name w:val="Normal"/>
     <w:qFormat/>
     <w:pPr>
       <w:bidi/>
     </w:pPr>
   </w:style>
-  <w:style w:type="character" w:default="1" w:styleId="a0">
+  <w:style w:type="character" w:default="1" w:styleId="DefaultParagraphFont">
     <w:name w:val="Default Paragraph Font"/>
     <w:uiPriority w:val="1"/>
+    <w:semiHidden/>
     <w:unhideWhenUsed/>
   </w:style>
-  <w:style w:type="table" w:default="1" w:styleId="a1">
+  <w:style w:type="table" w:default="1" w:styleId="TableNormal">
     <w:name w:val="Normal Table"/>
     <w:uiPriority w:val="99"/>
     <w:semiHidden/>
@@ -4158,7 +4134,7 @@
       </w:tblCellMar>
     </w:tblPr>
   </w:style>
-  <w:style w:type="numbering" w:default="1" w:styleId="a2">
+  <w:style w:type="numbering" w:default="1" w:styleId="NoList">
     <w:name w:val="No List"/>
     <w:uiPriority w:val="99"/>
     <w:semiHidden/>

</xml_diff>